<commit_message>
desarrollo de los items del formulario de estudios previos de prestacion de servicios
</commit_message>
<xml_diff>
--- a/Estudio previo contrato prestacion de servicios.docx
+++ b/Estudio previo contrato prestacion de servicios.docx
@@ -327,6 +327,7 @@
         </w:rPr>
         <w:t>Incluir dependencia donde se va originar el proceso de selección</w:t>
       </w:r>
+      <w:proofErr w:type="gramStart"/>
       <w:r>
         <w:rPr>
           <w:rFonts w:ascii="Arial" w:hAnsi="Arial" w:cs="Arial"/>
@@ -343,7 +344,28 @@
           <w:bCs/>
           <w:color w:val="FF0000"/>
         </w:rPr>
-        <w:t>”select”</w:t>
+        <w:t>”</w:t>
+      </w:r>
+      <w:proofErr w:type="spellStart"/>
+      <w:r>
+        <w:rPr>
+          <w:rFonts w:ascii="Arial" w:hAnsi="Arial" w:cs="Arial"/>
+          <w:b/>
+          <w:bCs/>
+          <w:color w:val="FF0000"/>
+        </w:rPr>
+        <w:t>select</w:t>
+      </w:r>
+      <w:proofErr w:type="spellEnd"/>
+      <w:proofErr w:type="gramEnd"/>
+      <w:r>
+        <w:rPr>
+          <w:rFonts w:ascii="Arial" w:hAnsi="Arial" w:cs="Arial"/>
+          <w:b/>
+          <w:bCs/>
+          <w:color w:val="FF0000"/>
+        </w:rPr>
+        <w:t>”</w:t>
       </w:r>
       <w:r>
         <w:rPr>
@@ -430,6 +452,7 @@
         </w:rPr>
         <w:t>)</w:t>
       </w:r>
+      <w:proofErr w:type="spellStart"/>
       <w:r>
         <w:rPr>
           <w:rFonts w:ascii="Arial" w:hAnsi="Arial" w:cs="Arial"/>
@@ -439,6 +462,7 @@
         </w:rPr>
         <w:t>select</w:t>
       </w:r>
+      <w:proofErr w:type="spellEnd"/>
       <w:r>
         <w:rPr>
           <w:rFonts w:ascii="Arial" w:hAnsi="Arial" w:cs="Arial"/>
@@ -1042,7 +1066,29 @@
           <w:iCs/>
           <w:color w:val="000000" w:themeColor="text1"/>
         </w:rPr>
-        <w:t>. Los servidores públicos tendrán en consideración que al celebrar contratos y con la ejecución de los mismos, las entidades buscan el cumplimiento de los fines estatales, la continua y eficiente prestación de los servicios públicos y la efectividad de los derechos e intereses de los administrados que colaboran con ellas en la consecución de dichos fines”.</w:t>
+        <w:t xml:space="preserve">. Los servidores públicos tendrán en consideración que al celebrar contratos y con la ejecución de </w:t>
+      </w:r>
+      <w:proofErr w:type="gramStart"/>
+      <w:r>
+        <w:rPr>
+          <w:rFonts w:ascii="Arial" w:hAnsi="Arial" w:cs="Arial"/>
+          <w:bCs/>
+          <w:i/>
+          <w:iCs/>
+          <w:color w:val="000000" w:themeColor="text1"/>
+        </w:rPr>
+        <w:t>los mismos</w:t>
+      </w:r>
+      <w:proofErr w:type="gramEnd"/>
+      <w:r>
+        <w:rPr>
+          <w:rFonts w:ascii="Arial" w:hAnsi="Arial" w:cs="Arial"/>
+          <w:bCs/>
+          <w:i/>
+          <w:iCs/>
+          <w:color w:val="000000" w:themeColor="text1"/>
+        </w:rPr>
+        <w:t>, las entidades buscan el cumplimiento de los fines estatales, la continua y eficiente prestación de los servicios públicos y la efectividad de los derechos e intereses de los administrados que colaboran con ellas en la consecución de dichos fines”.</w:t>
       </w:r>
     </w:p>
     <w:p>
@@ -1459,7 +1505,29 @@
           <w:color w:val="FF0000"/>
           <w:lang w:val="es-MX" w:eastAsia="es-MX"/>
         </w:rPr>
-        <w:t>, se deberá de realizar la respectiva justificación de la necesidad que se esta presentando, misma que da origen al proceso de selección, a su vez, deberá de indicar como se pretende satisfacer o, por medio de que profesional</w:t>
+        <w:t xml:space="preserve">, se deberá de realizar la respectiva justificación de la necesidad que se </w:t>
+      </w:r>
+      <w:proofErr w:type="spellStart"/>
+      <w:r>
+        <w:rPr>
+          <w:rFonts w:ascii="Arial" w:eastAsia="Calibri" w:hAnsi="Arial" w:cs="Arial"/>
+          <w:b/>
+          <w:bCs/>
+          <w:color w:val="FF0000"/>
+          <w:lang w:val="es-MX" w:eastAsia="es-MX"/>
+        </w:rPr>
+        <w:t>esta</w:t>
+      </w:r>
+      <w:proofErr w:type="spellEnd"/>
+      <w:r>
+        <w:rPr>
+          <w:rFonts w:ascii="Arial" w:eastAsia="Calibri" w:hAnsi="Arial" w:cs="Arial"/>
+          <w:b/>
+          <w:bCs/>
+          <w:color w:val="FF0000"/>
+          <w:lang w:val="es-MX" w:eastAsia="es-MX"/>
+        </w:rPr>
+        <w:t xml:space="preserve"> presentando, misma que da origen al proceso de selección, a su vez, deberá de indicar como se pretende satisfacer o, por medio de que profesional</w:t>
       </w:r>
       <w:r>
         <w:rPr>
@@ -1562,7 +1630,31 @@
           <w:u w:val="single"/>
           <w:lang w:val="es-MX" w:eastAsia="es-MX"/>
         </w:rPr>
-        <w:t>Campo de texo justificado actividad</w:t>
+        <w:t xml:space="preserve">Campo de </w:t>
+      </w:r>
+      <w:proofErr w:type="spellStart"/>
+      <w:r>
+        <w:rPr>
+          <w:rFonts w:ascii="Arial" w:eastAsia="Calibri" w:hAnsi="Arial" w:cs="Arial"/>
+          <w:b/>
+          <w:bCs/>
+          <w:color w:val="FF0000"/>
+          <w:u w:val="single"/>
+          <w:lang w:val="es-MX" w:eastAsia="es-MX"/>
+        </w:rPr>
+        <w:t>texo</w:t>
+      </w:r>
+      <w:proofErr w:type="spellEnd"/>
+      <w:r>
+        <w:rPr>
+          <w:rFonts w:ascii="Arial" w:eastAsia="Calibri" w:hAnsi="Arial" w:cs="Arial"/>
+          <w:b/>
+          <w:bCs/>
+          <w:color w:val="FF0000"/>
+          <w:u w:val="single"/>
+          <w:lang w:val="es-MX" w:eastAsia="es-MX"/>
+        </w:rPr>
+        <w:t xml:space="preserve"> justificado actividad</w:t>
       </w:r>
     </w:p>
     <w:p>
@@ -1704,23 +1796,25 @@
           <w:color w:val="000000"/>
           <w:lang w:val="es-MX" w:eastAsia="es-CO"/>
         </w:rPr>
-        <w:t xml:space="preserve"> y los planes anuales de adquisiones, es necesario indicar que la presente contratación se encuentra debidamente inclui</w:t>
-      </w:r>
+        <w:t xml:space="preserve"> y los planes anuales de </w:t>
+      </w:r>
+      <w:proofErr w:type="spellStart"/>
       <w:r>
         <w:rPr>
           <w:rFonts w:ascii="Arial" w:hAnsi="Arial" w:cs="Arial"/>
           <w:color w:val="000000"/>
           <w:lang w:val="es-MX" w:eastAsia="es-CO"/>
         </w:rPr>
-        <w:t>da</w:t>
-      </w:r>
+        <w:t>adquisiones</w:t>
+      </w:r>
+      <w:proofErr w:type="spellEnd"/>
       <w:r>
         <w:rPr>
           <w:rFonts w:ascii="Arial" w:hAnsi="Arial" w:cs="Arial"/>
           <w:color w:val="000000"/>
           <w:lang w:val="es-MX" w:eastAsia="es-CO"/>
         </w:rPr>
-        <w:t xml:space="preserve"> en el Plan Anual de Adquisiciones del Departamento del Quindío para la vigencia fiscal</w:t>
+        <w:t>, es necesario indicar que la presente contratación se encuentra debidamente inclui</w:t>
       </w:r>
       <w:r>
         <w:rPr>
@@ -1728,6 +1822,22 @@
           <w:color w:val="000000"/>
           <w:lang w:val="es-MX" w:eastAsia="es-CO"/>
         </w:rPr>
+        <w:t>da</w:t>
+      </w:r>
+      <w:r>
+        <w:rPr>
+          <w:rFonts w:ascii="Arial" w:hAnsi="Arial" w:cs="Arial"/>
+          <w:color w:val="000000"/>
+          <w:lang w:val="es-MX" w:eastAsia="es-CO"/>
+        </w:rPr>
+        <w:t xml:space="preserve"> en el Plan Anual de Adquisiciones del Departamento del Quindío para la vigencia fiscal</w:t>
+      </w:r>
+      <w:r>
+        <w:rPr>
+          <w:rFonts w:ascii="Arial" w:hAnsi="Arial" w:cs="Arial"/>
+          <w:color w:val="000000"/>
+          <w:lang w:val="es-MX" w:eastAsia="es-CO"/>
+        </w:rPr>
         <w:t xml:space="preserve"> </w:t>
       </w:r>
       <w:r>
@@ -1748,8 +1858,9 @@
           <w:color w:val="FF0000"/>
           <w:lang w:val="es-MX" w:eastAsia="es-CO"/>
         </w:rPr>
-        <w:t>Incluir el año</w:t>
-      </w:r>
+        <w:t xml:space="preserve">Incluir el </w:t>
+      </w:r>
+      <w:proofErr w:type="gramStart"/>
       <w:r>
         <w:rPr>
           <w:rFonts w:ascii="Arial" w:hAnsi="Arial" w:cs="Arial"/>
@@ -1758,6 +1869,16 @@
           <w:color w:val="FF0000"/>
           <w:lang w:val="es-MX" w:eastAsia="es-CO"/>
         </w:rPr>
+        <w:t>año</w:t>
+      </w:r>
+      <w:r>
+        <w:rPr>
+          <w:rFonts w:ascii="Arial" w:hAnsi="Arial" w:cs="Arial"/>
+          <w:b/>
+          <w:bCs/>
+          <w:color w:val="FF0000"/>
+          <w:lang w:val="es-MX" w:eastAsia="es-CO"/>
+        </w:rPr>
         <w:t>)</w:t>
       </w:r>
       <w:r>
@@ -1770,6 +1891,7 @@
         </w:rPr>
         <w:t>auto</w:t>
       </w:r>
+      <w:proofErr w:type="gramEnd"/>
       <w:r>
         <w:rPr>
           <w:rFonts w:ascii="Arial" w:hAnsi="Arial" w:cs="Arial"/>
@@ -1833,6 +1955,7 @@
         </w:rPr>
         <w:t xml:space="preserve">or tratarse de un Contrato de Prestación de Servicios, NO se requiere la obtención de varias ofertas, conforme a lo dispuesto por el </w:t>
       </w:r>
+      <w:proofErr w:type="spellStart"/>
       <w:r>
         <w:rPr>
           <w:rFonts w:ascii="Arial" w:hAnsi="Arial" w:cs="Arial"/>
@@ -1849,7 +1972,17 @@
           <w:bdr w:val="none" w:sz="0" w:space="0" w:color="auto" w:frame="1"/>
           <w:lang w:val="es-ES_tradnl"/>
         </w:rPr>
-        <w:t>rticulo 2.2.1.2.1.4.9 del Decreto 1082 del año 2015, situación revalidada por el Honorable Consejo de Estado en la Sentencia</w:t>
+        <w:t>rticulo</w:t>
+      </w:r>
+      <w:proofErr w:type="spellEnd"/>
+      <w:r>
+        <w:rPr>
+          <w:rFonts w:ascii="Arial" w:hAnsi="Arial" w:cs="Arial"/>
+          <w:color w:val="000000" w:themeColor="text1"/>
+          <w:bdr w:val="none" w:sz="0" w:space="0" w:color="auto" w:frame="1"/>
+          <w:lang w:val="es-ES_tradnl"/>
+        </w:rPr>
+        <w:t xml:space="preserve"> 2.2.1.2.1.4.9 del Decreto 1082 del año 2015, situación revalidada por el Honorable Consejo de Estado en la Sentencia</w:t>
       </w:r>
       <w:r>
         <w:rPr>
@@ -2171,6 +2304,7 @@
         </w:rPr>
         <w:t>,</w:t>
       </w:r>
+      <w:proofErr w:type="spellStart"/>
       <w:r>
         <w:rPr>
           <w:rFonts w:ascii="Arial" w:hAnsi="Arial" w:cs="Arial"/>
@@ -2179,6 +2313,7 @@
         </w:rPr>
         <w:t>select</w:t>
       </w:r>
+      <w:proofErr w:type="spellEnd"/>
       <w:r>
         <w:rPr>
           <w:rFonts w:ascii="Arial" w:hAnsi="Arial" w:cs="Arial"/>
@@ -3173,7 +3308,17 @@
           <w:bCs/>
           <w:color w:val="FF0000"/>
         </w:rPr>
-        <w:t>(_______)</w:t>
+        <w:t>(______</w:t>
+      </w:r>
+      <w:proofErr w:type="gramStart"/>
+      <w:r>
+        <w:rPr>
+          <w:rFonts w:ascii="Arial" w:hAnsi="Arial" w:cs="Arial"/>
+          <w:b/>
+          <w:bCs/>
+          <w:color w:val="FF0000"/>
+        </w:rPr>
+        <w:t>_)</w:t>
       </w:r>
       <w:r>
         <w:rPr>
@@ -3184,6 +3329,7 @@
         </w:rPr>
         <w:t>manual</w:t>
       </w:r>
+      <w:proofErr w:type="gramEnd"/>
       <w:r>
         <w:rPr>
           <w:rFonts w:ascii="Arial" w:hAnsi="Arial" w:cs="Arial"/>
@@ -3284,6 +3430,7 @@
         </w:rPr>
         <w:t xml:space="preserve"> </w:t>
       </w:r>
+      <w:proofErr w:type="spellStart"/>
       <w:r>
         <w:rPr>
           <w:rFonts w:ascii="Arial" w:hAnsi="Arial" w:cs="Arial"/>
@@ -3296,7 +3443,15 @@
           <w:rFonts w:ascii="Arial" w:hAnsi="Arial" w:cs="Arial"/>
           <w:color w:val="000000" w:themeColor="text1"/>
         </w:rPr>
-        <w:t>por la Secretaria de Hacienda y Finanzas Públicas del Departamento del Quindío.</w:t>
+        <w:t>por</w:t>
+      </w:r>
+      <w:proofErr w:type="spellEnd"/>
+      <w:r>
+        <w:rPr>
+          <w:rFonts w:ascii="Arial" w:hAnsi="Arial" w:cs="Arial"/>
+          <w:color w:val="000000" w:themeColor="text1"/>
+        </w:rPr>
+        <w:t xml:space="preserve"> la Secretaria de Hacienda y Finanzas Públicas del Departamento del Quindío.</w:t>
       </w:r>
     </w:p>
     <w:p>
@@ -3426,6 +3581,7 @@
         </w:rPr>
         <w:t xml:space="preserve"> </w:t>
       </w:r>
+      <w:proofErr w:type="spellStart"/>
       <w:r>
         <w:rPr>
           <w:rFonts w:ascii="Arial" w:hAnsi="Arial" w:cs="Arial"/>
@@ -3436,6 +3592,7 @@
         </w:rPr>
         <w:t>select</w:t>
       </w:r>
+      <w:proofErr w:type="spellEnd"/>
       <w:r>
         <w:rPr>
           <w:rFonts w:ascii="Arial" w:hAnsi="Arial" w:cs="Arial"/>
@@ -3462,8 +3619,20 @@
           <w:color w:val="FF0000"/>
           <w:u w:val="single"/>
         </w:rPr>
-        <w:t>01 al 10 select</w:t>
-      </w:r>
+        <w:t xml:space="preserve">01 al 10 </w:t>
+      </w:r>
+      <w:proofErr w:type="spellStart"/>
+      <w:r>
+        <w:rPr>
+          <w:rFonts w:ascii="Arial" w:hAnsi="Arial" w:cs="Arial"/>
+          <w:b/>
+          <w:bCs/>
+          <w:color w:val="FF0000"/>
+          <w:u w:val="single"/>
+        </w:rPr>
+        <w:t>select</w:t>
+      </w:r>
+      <w:proofErr w:type="spellEnd"/>
       <w:r>
         <w:rPr>
           <w:rFonts w:ascii="Arial" w:hAnsi="Arial" w:cs="Arial"/>
@@ -3647,7 +3816,29 @@
           <w:color w:val="FF0000"/>
           <w:lang w:val="es-ES_tradnl"/>
         </w:rPr>
-        <w:t xml:space="preserve">(Listar una a una, enumeradas en orden ascendente (2.8.1.1, 2.8.1.2) las obligaciones específicas del contrato. Igualmente, deberá de verificar que la redacción de las obligaciones específicas del contratista no correspondan a otra tipología contractual). </w:t>
+        <w:t xml:space="preserve">(Listar una a una, enumeradas en orden ascendente (2.8.1.1, 2.8.1.2) las obligaciones específicas del contrato. Igualmente, deberá de verificar que </w:t>
+      </w:r>
+      <w:proofErr w:type="gramStart"/>
+      <w:r>
+        <w:rPr>
+          <w:rFonts w:ascii="Arial" w:hAnsi="Arial" w:cs="Arial"/>
+          <w:b/>
+          <w:bCs/>
+          <w:color w:val="FF0000"/>
+          <w:lang w:val="es-ES_tradnl"/>
+        </w:rPr>
+        <w:t>la redacción de las obligaciones específicas del contratista no correspondan</w:t>
+      </w:r>
+      <w:proofErr w:type="gramEnd"/>
+      <w:r>
+        <w:rPr>
+          <w:rFonts w:ascii="Arial" w:hAnsi="Arial" w:cs="Arial"/>
+          <w:b/>
+          <w:bCs/>
+          <w:color w:val="FF0000"/>
+          <w:lang w:val="es-ES_tradnl"/>
+        </w:rPr>
+        <w:t xml:space="preserve"> a otra tipología contractual). </w:t>
       </w:r>
       <w:r>
         <w:rPr>
@@ -3789,7 +3980,27 @@
           <w:lang w:val="es-ES"/>
         </w:rPr>
         <w:lastRenderedPageBreak/>
-        <w:t>interna y externa que se manejará por parte de Funcionarios y Contratistas del Departamento del Quindío.</w:t>
+        <w:t xml:space="preserve">interna y externa que se manejará por parte de </w:t>
+      </w:r>
+      <w:proofErr w:type="gramStart"/>
+      <w:r>
+        <w:rPr>
+          <w:rFonts w:ascii="Arial" w:hAnsi="Arial" w:cs="Arial"/>
+          <w:bCs/>
+          <w:spacing w:val="-1"/>
+          <w:lang w:val="es-ES"/>
+        </w:rPr>
+        <w:t>Funcionarios</w:t>
+      </w:r>
+      <w:proofErr w:type="gramEnd"/>
+      <w:r>
+        <w:rPr>
+          <w:rFonts w:ascii="Arial" w:hAnsi="Arial" w:cs="Arial"/>
+          <w:bCs/>
+          <w:spacing w:val="-1"/>
+          <w:lang w:val="es-ES"/>
+        </w:rPr>
+        <w:t xml:space="preserve"> y Contratistas del Departamento del Quindío.</w:t>
       </w:r>
     </w:p>
     <w:p>
@@ -3937,13 +4148,23 @@
         </w:rPr>
         <w:t>D</w:t>
       </w:r>
-      <w:r>
-        <w:rPr>
-          <w:rFonts w:ascii="Arial" w:hAnsi="Arial" w:cs="Arial"/>
-          <w:bCs/>
-          <w:spacing w:val="-1"/>
-        </w:rPr>
-        <w:t>epartamento del Quindío.</w:t>
+      <w:proofErr w:type="spellStart"/>
+      <w:r>
+        <w:rPr>
+          <w:rFonts w:ascii="Arial" w:hAnsi="Arial" w:cs="Arial"/>
+          <w:bCs/>
+          <w:spacing w:val="-1"/>
+        </w:rPr>
+        <w:t>epartamento</w:t>
+      </w:r>
+      <w:proofErr w:type="spellEnd"/>
+      <w:r>
+        <w:rPr>
+          <w:rFonts w:ascii="Arial" w:hAnsi="Arial" w:cs="Arial"/>
+          <w:bCs/>
+          <w:spacing w:val="-1"/>
+        </w:rPr>
+        <w:t xml:space="preserve"> del Quindío.</w:t>
       </w:r>
     </w:p>
     <w:p>
@@ -4298,13 +4519,23 @@
         </w:rPr>
         <w:t>L</w:t>
       </w:r>
-      <w:r>
-        <w:rPr>
-          <w:rFonts w:ascii="Arial" w:hAnsi="Arial" w:cs="Arial"/>
-          <w:bCs/>
-          <w:spacing w:val="-1"/>
-        </w:rPr>
-        <w:t>ey 1150 de 2007 y sus decretos reglamentarios.</w:t>
+      <w:proofErr w:type="spellStart"/>
+      <w:r>
+        <w:rPr>
+          <w:rFonts w:ascii="Arial" w:hAnsi="Arial" w:cs="Arial"/>
+          <w:bCs/>
+          <w:spacing w:val="-1"/>
+        </w:rPr>
+        <w:t>ey</w:t>
+      </w:r>
+      <w:proofErr w:type="spellEnd"/>
+      <w:r>
+        <w:rPr>
+          <w:rFonts w:ascii="Arial" w:hAnsi="Arial" w:cs="Arial"/>
+          <w:bCs/>
+          <w:spacing w:val="-1"/>
+        </w:rPr>
+        <w:t xml:space="preserve"> 1150 de 2007 y sus decretos reglamentarios.</w:t>
       </w:r>
     </w:p>
     <w:p>
@@ -5003,7 +5234,17 @@
           <w:bCs/>
           <w:color w:val="FF0000"/>
         </w:rPr>
-        <w:t>______ ($____)</w:t>
+        <w:t>______ ($___</w:t>
+      </w:r>
+      <w:proofErr w:type="gramStart"/>
+      <w:r>
+        <w:rPr>
+          <w:rFonts w:ascii="Arial" w:hAnsi="Arial" w:cs="Arial"/>
+          <w:b/>
+          <w:bCs/>
+          <w:color w:val="FF0000"/>
+        </w:rPr>
+        <w:t>_)</w:t>
       </w:r>
       <w:r>
         <w:rPr>
@@ -5011,6 +5252,14 @@
           <w:color w:val="FF0000"/>
         </w:rPr>
         <w:t>auto</w:t>
+      </w:r>
+      <w:proofErr w:type="gramEnd"/>
+      <w:r>
+        <w:rPr>
+          <w:rFonts w:ascii="Arial" w:hAnsi="Arial" w:cs="Arial"/>
+          <w:color w:val="FF0000"/>
+        </w:rPr>
+        <w:t xml:space="preserve"> mismo valor del inicio</w:t>
       </w:r>
       <w:r>
         <w:rPr>
@@ -5222,7 +5471,7 @@
           <w:rFonts w:ascii="Arial" w:hAnsi="Arial" w:cs="Arial"/>
           <w:color w:val="000000" w:themeColor="text1"/>
         </w:rPr>
-        <w:t xml:space="preserve">en este caso, de acuerdo con el objeto del futuro contrato y las obligaciones específicas a cumplir, la Gobernación del Quindío determina que la persona natural oferente a </w:t>
+        <w:t xml:space="preserve">en este caso, de acuerdo con el objeto del futuro contrato y las obligaciones específicas a </w:t>
       </w:r>
       <w:r>
         <w:rPr>
@@ -5230,7 +5479,7 @@
           <w:color w:val="000000" w:themeColor="text1"/>
         </w:rPr>
         <w:lastRenderedPageBreak/>
-        <w:t>contratar deberá acreditar los siguientes requisitos o perfil para proceder a la celebración del contrato:</w:t>
+        <w:t>cumplir, la Gobernación del Quindío determina que la persona natural oferente a contratar deberá acreditar los siguientes requisitos o perfil para proceder a la celebración del contrato:</w:t>
       </w:r>
     </w:p>
     <w:p>
@@ -5388,8 +5637,9 @@
           <w:color w:val="FF0000"/>
           <w:lang w:val="es-ES_tradnl"/>
         </w:rPr>
-        <w:t>(Deberá de incluir la experiencia que se le solicitará al futuro contratista, esta puede ser laboral, profesional, relacionada, profesional relacionada, etc).</w:t>
-      </w:r>
+        <w:t xml:space="preserve">(Deberá de incluir la experiencia que se le solicitará al futuro contratista, esta puede ser laboral, profesional, relacionada, profesional relacionada, </w:t>
+      </w:r>
+      <w:proofErr w:type="spellStart"/>
       <w:r>
         <w:rPr>
           <w:rFonts w:ascii="Arial" w:hAnsi="Arial" w:cs="Arial"/>
@@ -5398,8 +5648,31 @@
           <w:color w:val="FF0000"/>
           <w:lang w:val="es-ES_tradnl"/>
         </w:rPr>
+        <w:t>etc</w:t>
+      </w:r>
+      <w:proofErr w:type="spellEnd"/>
+      <w:proofErr w:type="gramStart"/>
+      <w:r>
+        <w:rPr>
+          <w:rFonts w:ascii="Arial" w:hAnsi="Arial" w:cs="Arial"/>
+          <w:b/>
+          <w:bCs/>
+          <w:color w:val="FF0000"/>
+          <w:lang w:val="es-ES_tradnl"/>
+        </w:rPr>
+        <w:t>).</w:t>
+      </w:r>
+      <w:r>
+        <w:rPr>
+          <w:rFonts w:ascii="Arial" w:hAnsi="Arial" w:cs="Arial"/>
+          <w:b/>
+          <w:bCs/>
+          <w:color w:val="FF0000"/>
+          <w:lang w:val="es-ES_tradnl"/>
+        </w:rPr>
         <w:t>manual</w:t>
       </w:r>
+      <w:proofErr w:type="gramEnd"/>
     </w:p>
     <w:p>
       <w:pPr>
@@ -5541,7 +5814,21 @@
         <w:rPr>
           <w:rFonts w:ascii="Arial" w:hAnsi="Arial" w:cs="Arial"/>
         </w:rPr>
-        <w:t xml:space="preserve">Formato único de hoja de vida de la Función Pública Sigep II. </w:t>
+        <w:t xml:space="preserve">Formato único de hoja de vida de la Función Pública </w:t>
+      </w:r>
+      <w:proofErr w:type="spellStart"/>
+      <w:r>
+        <w:rPr>
+          <w:rFonts w:ascii="Arial" w:hAnsi="Arial" w:cs="Arial"/>
+        </w:rPr>
+        <w:t>Sigep</w:t>
+      </w:r>
+      <w:proofErr w:type="spellEnd"/>
+      <w:r>
+        <w:rPr>
+          <w:rFonts w:ascii="Arial" w:hAnsi="Arial" w:cs="Arial"/>
+        </w:rPr>
+        <w:t xml:space="preserve"> II. </w:t>
       </w:r>
     </w:p>
     <w:p>
@@ -5808,7 +6095,35 @@
         <w:rPr>
           <w:rFonts w:ascii="Arial" w:hAnsi="Arial" w:cs="Arial"/>
         </w:rPr>
-        <w:t>Examen medico preocupacional.</w:t>
+        <w:t xml:space="preserve">Examen </w:t>
+      </w:r>
+      <w:proofErr w:type="spellStart"/>
+      <w:r>
+        <w:rPr>
+          <w:rFonts w:ascii="Arial" w:hAnsi="Arial" w:cs="Arial"/>
+        </w:rPr>
+        <w:t>medico</w:t>
+      </w:r>
+      <w:proofErr w:type="spellEnd"/>
+      <w:r>
+        <w:rPr>
+          <w:rFonts w:ascii="Arial" w:hAnsi="Arial" w:cs="Arial"/>
+        </w:rPr>
+        <w:t xml:space="preserve"> </w:t>
+      </w:r>
+      <w:proofErr w:type="spellStart"/>
+      <w:r>
+        <w:rPr>
+          <w:rFonts w:ascii="Arial" w:hAnsi="Arial" w:cs="Arial"/>
+        </w:rPr>
+        <w:t>preocupacional</w:t>
+      </w:r>
+      <w:proofErr w:type="spellEnd"/>
+      <w:r>
+        <w:rPr>
+          <w:rFonts w:ascii="Arial" w:hAnsi="Arial" w:cs="Arial"/>
+        </w:rPr>
+        <w:t>.</w:t>
       </w:r>
     </w:p>
     <w:p>
@@ -6020,8 +6335,9 @@
           <w:color w:val="FF0000"/>
           <w:lang w:val="es-CO" w:eastAsia="es-CO"/>
         </w:rPr>
-        <w:t>(En el evento donde el futuro contrato a celebrar pueda significar algún riesgo de carácter previsible en la ejecución contractual, deberá de proceder con el cuadro de asignación, tipificación, estimación y cuantificación de los riesgos)</w:t>
-      </w:r>
+        <w:t xml:space="preserve">(En el evento donde el futuro contrato a celebrar pueda significar algún riesgo de carácter previsible en la ejecución contractual, deberá de proceder con el cuadro de asignación, tipificación, estimación y cuantificación de los </w:t>
+      </w:r>
+      <w:proofErr w:type="gramStart"/>
       <w:r>
         <w:rPr>
           <w:rFonts w:ascii="Arial" w:hAnsi="Arial" w:cs="Arial"/>
@@ -6029,8 +6345,18 @@
           <w:color w:val="FF0000"/>
           <w:lang w:val="es-CO" w:eastAsia="es-CO"/>
         </w:rPr>
+        <w:t>riesgos)</w:t>
+      </w:r>
+      <w:r>
+        <w:rPr>
+          <w:rFonts w:ascii="Arial" w:hAnsi="Arial" w:cs="Arial"/>
+          <w:b/>
+          <w:color w:val="FF0000"/>
+          <w:lang w:val="es-CO" w:eastAsia="es-CO"/>
+        </w:rPr>
         <w:t>borrar</w:t>
       </w:r>
+      <w:proofErr w:type="gramEnd"/>
     </w:p>
     <w:p>
       <w:pPr>
@@ -6069,16 +6395,8 @@
           <w:b/>
           <w:bCs/>
         </w:rPr>
-        <w:t xml:space="preserve">ANÁLISIS QUE SUSTENTA LA EXIGENCIA DE GARANTÍAS DESTINADAS A AMPARAR LOS PERJUICIOS DE NATURALEZA </w:t>
-      </w:r>
-      <w:r>
-        <w:rPr>
-          <w:rFonts w:ascii="Arial" w:hAnsi="Arial" w:cs="Arial"/>
-          <w:b/>
-          <w:bCs/>
-        </w:rPr>
         <w:lastRenderedPageBreak/>
-        <w:t>CONTRACTUAL O EXTRACONTRACTUAL, DERIVADOS DEL INCUMPLIMIENTO DEL OFRECIMIENTO O DEL CONTRATO SEGÚN EL CASO.</w:t>
+        <w:t>ANÁLISIS QUE SUSTENTA LA EXIGENCIA DE GARANTÍAS DESTINADAS A AMPARAR LOS PERJUICIOS DE NATURALEZA CONTRACTUAL O EXTRACONTRACTUAL, DERIVADOS DEL INCUMPLIMIENTO DEL OFRECIMIENTO O DEL CONTRATO SEGÚN EL CASO.</w:t>
       </w:r>
     </w:p>
     <w:p>
@@ -6443,8 +6761,9 @@
           <w:color w:val="FF0000"/>
           <w:lang w:val="es-CO"/>
         </w:rPr>
-        <w:t>(Nombre del Ordenador del Gasto)</w:t>
-      </w:r>
+        <w:t xml:space="preserve">(Nombre del Ordenador del </w:t>
+      </w:r>
+      <w:proofErr w:type="gramStart"/>
       <w:r>
         <w:rPr>
           <w:rFonts w:ascii="Arial" w:hAnsi="Arial" w:cs="Arial"/>
@@ -6453,8 +6772,19 @@
           <w:color w:val="FF0000"/>
           <w:lang w:val="es-CO"/>
         </w:rPr>
+        <w:t>Gasto)</w:t>
+      </w:r>
+      <w:r>
+        <w:rPr>
+          <w:rFonts w:ascii="Arial" w:hAnsi="Arial" w:cs="Arial"/>
+          <w:b/>
+          <w:bCs/>
+          <w:color w:val="FF0000"/>
+          <w:lang w:val="es-CO"/>
+        </w:rPr>
         <w:t>manual</w:t>
       </w:r>
+      <w:proofErr w:type="gramEnd"/>
     </w:p>
     <w:p>
       <w:pPr>
@@ -6498,7 +6828,29 @@
           <w:color w:val="FF0000"/>
           <w:lang w:val="es-CO"/>
         </w:rPr>
-        <w:t xml:space="preserve"> de la Secretaria correspondiente)</w:t>
+        <w:t xml:space="preserve"> de la </w:t>
+      </w:r>
+      <w:proofErr w:type="gramStart"/>
+      <w:r>
+        <w:rPr>
+          <w:rFonts w:ascii="Arial" w:hAnsi="Arial" w:cs="Arial"/>
+          <w:b/>
+          <w:bCs/>
+          <w:color w:val="FF0000"/>
+          <w:lang w:val="es-CO"/>
+        </w:rPr>
+        <w:t>Secretaria</w:t>
+      </w:r>
+      <w:proofErr w:type="gramEnd"/>
+      <w:r>
+        <w:rPr>
+          <w:rFonts w:ascii="Arial" w:hAnsi="Arial" w:cs="Arial"/>
+          <w:b/>
+          <w:bCs/>
+          <w:color w:val="FF0000"/>
+          <w:lang w:val="es-CO"/>
+        </w:rPr>
+        <w:t xml:space="preserve"> correspondiente)</w:t>
       </w:r>
       <w:r>
         <w:rPr>
@@ -6777,6 +7129,7 @@
                 <w:sz w:val="18"/>
                 <w:szCs w:val="18"/>
               </w:rPr>
+              <w:lastRenderedPageBreak/>
               <w:t>Elaborado por:</w:t>
             </w:r>
           </w:p>
@@ -6955,8 +7308,25 @@
                 <w:sz w:val="18"/>
                 <w:szCs w:val="18"/>
               </w:rPr>
-              <w:lastRenderedPageBreak/>
-              <w:t>Cargo: Jefe de Estudios Previos</w:t>
+              <w:t xml:space="preserve">Cargo: </w:t>
+            </w:r>
+            <w:proofErr w:type="gramStart"/>
+            <w:r>
+              <w:rPr>
+                <w:rFonts w:ascii="Arial" w:hAnsi="Arial" w:cs="Arial"/>
+                <w:sz w:val="18"/>
+                <w:szCs w:val="18"/>
+              </w:rPr>
+              <w:t>Jefe</w:t>
+            </w:r>
+            <w:proofErr w:type="gramEnd"/>
+            <w:r>
+              <w:rPr>
+                <w:rFonts w:ascii="Arial" w:hAnsi="Arial" w:cs="Arial"/>
+                <w:sz w:val="18"/>
+                <w:szCs w:val="18"/>
+              </w:rPr>
+              <w:t xml:space="preserve"> de Estudios Previos</w:t>
             </w:r>
           </w:p>
         </w:tc>
@@ -6985,7 +7355,16 @@
                 <w:sz w:val="18"/>
                 <w:szCs w:val="18"/>
               </w:rPr>
-              <w:t>Cargo: Director</w:t>
+              <w:t xml:space="preserve">Cargo: </w:t>
+            </w:r>
+            <w:proofErr w:type="gramStart"/>
+            <w:r>
+              <w:rPr>
+                <w:rFonts w:ascii="Arial" w:hAnsi="Arial" w:cs="Arial"/>
+                <w:sz w:val="18"/>
+                <w:szCs w:val="18"/>
+              </w:rPr>
+              <w:t>Director</w:t>
             </w:r>
             <w:r>
               <w:rPr>
@@ -6995,6 +7374,7 @@
               </w:rPr>
               <w:t>a</w:t>
             </w:r>
+            <w:proofErr w:type="gramEnd"/>
             <w:r>
               <w:rPr>
                 <w:rFonts w:ascii="Arial" w:hAnsi="Arial" w:cs="Arial"/>
@@ -7030,7 +7410,16 @@
                 <w:sz w:val="18"/>
                 <w:szCs w:val="18"/>
               </w:rPr>
-              <w:t>Cargo: Secretari</w:t>
+              <w:t xml:space="preserve">Cargo: </w:t>
+            </w:r>
+            <w:proofErr w:type="gramStart"/>
+            <w:r>
+              <w:rPr>
+                <w:rFonts w:ascii="Arial" w:hAnsi="Arial" w:cs="Arial"/>
+                <w:sz w:val="18"/>
+                <w:szCs w:val="18"/>
+              </w:rPr>
+              <w:t>Secretari</w:t>
             </w:r>
             <w:r>
               <w:rPr>
@@ -7040,6 +7429,7 @@
               </w:rPr>
               <w:t>a</w:t>
             </w:r>
+            <w:proofErr w:type="gramEnd"/>
             <w:r>
               <w:rPr>
                 <w:rFonts w:ascii="Arial" w:hAnsi="Arial" w:cs="Arial"/>

</xml_diff>